<commit_message>
fix baocao + script
</commit_message>
<xml_diff>
--- a/BAOCAO/Nhom7_mau4.docx
+++ b/BAOCAO/Nhom7_mau4.docx
@@ -4594,13 +4594,23 @@
               </w:rPr>
               <w:t xml:space="preserve"> &lt; </w:t>
             </w:r>
+            <w:proofErr w:type="gramStart"/>
             <w:r>
               <w:rPr>
                 <w:rFonts w:ascii="Times New Roman" w:hAnsi="Times New Roman" w:cs="Times New Roman"/>
                 <w:color w:val="FF3399"/>
                 <w:szCs w:val="19"/>
               </w:rPr>
-              <w:t>GETDATE()</w:t>
+              <w:t>GETDATE(</w:t>
+            </w:r>
+            <w:proofErr w:type="gramEnd"/>
+            <w:r>
+              <w:rPr>
+                <w:rFonts w:ascii="Times New Roman" w:hAnsi="Times New Roman" w:cs="Times New Roman"/>
+                <w:color w:val="FF3399"/>
+                <w:szCs w:val="19"/>
+              </w:rPr>
+              <w:t>)</w:t>
             </w:r>
           </w:p>
         </w:tc>
@@ -5020,6 +5030,7 @@
               </w:rPr>
               <w:t xml:space="preserve"> </w:t>
             </w:r>
+            <w:proofErr w:type="gramStart"/>
             <w:r>
               <w:rPr>
                 <w:rFonts w:ascii="Consolas" w:hAnsi="Consolas" w:cs="Consolas"/>
@@ -5029,6 +5040,7 @@
               </w:rPr>
               <w:t>EXISTS(</w:t>
             </w:r>
+            <w:proofErr w:type="gramEnd"/>
             <w:r>
               <w:rPr>
                 <w:rFonts w:ascii="Consolas" w:hAnsi="Consolas" w:cs="Consolas"/>
@@ -5228,6 +5240,7 @@
               </w:rPr>
               <w:t xml:space="preserve"> </w:t>
             </w:r>
+            <w:proofErr w:type="gramStart"/>
             <w:r>
               <w:rPr>
                 <w:rFonts w:ascii="Consolas" w:hAnsi="Consolas" w:cs="Consolas"/>
@@ -5246,6 +5259,7 @@
               </w:rPr>
               <w:t>(</w:t>
             </w:r>
+            <w:proofErr w:type="gramEnd"/>
             <w:r>
               <w:rPr>
                 <w:rFonts w:ascii="Consolas" w:hAnsi="Consolas" w:cs="Consolas"/>
@@ -5943,6 +5957,7 @@
               </w:rPr>
               <w:t xml:space="preserve"> </w:t>
             </w:r>
+            <w:proofErr w:type="gramStart"/>
             <w:r>
               <w:rPr>
                 <w:rFonts w:ascii="Times New Roman" w:hAnsi="Times New Roman" w:cs="Times New Roman"/>
@@ -5959,6 +5974,7 @@
               </w:rPr>
               <w:t>(</w:t>
             </w:r>
+            <w:proofErr w:type="gramEnd"/>
             <w:r>
               <w:rPr>
                 <w:rFonts w:ascii="Times New Roman" w:hAnsi="Times New Roman" w:cs="Times New Roman"/>
@@ -6045,13 +6061,23 @@
               </w:rPr>
               <w:t xml:space="preserve"> &lt; </w:t>
             </w:r>
+            <w:proofErr w:type="gramStart"/>
             <w:r>
               <w:rPr>
                 <w:rFonts w:ascii="Times New Roman" w:hAnsi="Times New Roman" w:cs="Times New Roman"/>
                 <w:color w:val="FF3399"/>
                 <w:szCs w:val="19"/>
               </w:rPr>
-              <w:t>GETDATE()</w:t>
+              <w:t>GETDATE(</w:t>
+            </w:r>
+            <w:proofErr w:type="gramEnd"/>
+            <w:r>
+              <w:rPr>
+                <w:rFonts w:ascii="Times New Roman" w:hAnsi="Times New Roman" w:cs="Times New Roman"/>
+                <w:color w:val="FF3399"/>
+                <w:szCs w:val="19"/>
+              </w:rPr>
+              <w:t>)</w:t>
             </w:r>
           </w:p>
         </w:tc>
@@ -6916,7 +6942,21 @@
               <w:rPr>
                 <w:rFonts w:asciiTheme="majorHAnsi" w:hAnsiTheme="majorHAnsi"/>
               </w:rPr>
-              <w:t>, @NoiDung nvarchar(50)</w:t>
+              <w:t xml:space="preserve">, @NoiDung </w:t>
+            </w:r>
+            <w:proofErr w:type="gramStart"/>
+            <w:r>
+              <w:rPr>
+                <w:rFonts w:asciiTheme="majorHAnsi" w:hAnsiTheme="majorHAnsi"/>
+              </w:rPr>
+              <w:t>nvarchar(</w:t>
+            </w:r>
+            <w:proofErr w:type="gramEnd"/>
+            <w:r>
+              <w:rPr>
+                <w:rFonts w:asciiTheme="majorHAnsi" w:hAnsiTheme="majorHAnsi"/>
+              </w:rPr>
+              <w:t>50)</w:t>
             </w:r>
             <w:r>
               <w:rPr>
@@ -6944,15 +6984,7 @@
                 <w:bCs/>
                 <w:i/>
               </w:rPr>
-              <w:t>int</w:t>
-            </w:r>
-            <w:r>
-              <w:rPr>
-                <w:rFonts w:asciiTheme="majorHAnsi" w:hAnsiTheme="majorHAnsi"/>
-                <w:bCs/>
-                <w:i/>
-              </w:rPr>
-              <w:t xml:space="preserve">, </w:t>
+              <w:t xml:space="preserve">int, </w:t>
             </w:r>
             <w:r>
               <w:rPr>
@@ -8132,6 +8164,7 @@
               </w:rPr>
               <w:t xml:space="preserve"> </w:t>
             </w:r>
+            <w:proofErr w:type="gramStart"/>
             <w:r>
               <w:rPr>
                 <w:rFonts w:ascii="Consolas" w:hAnsi="Consolas" w:cs="Consolas"/>
@@ -8141,6 +8174,7 @@
               </w:rPr>
               <w:t>EXISTs(</w:t>
             </w:r>
+            <w:proofErr w:type="gramEnd"/>
             <w:r>
               <w:rPr>
                 <w:rFonts w:ascii="Consolas" w:hAnsi="Consolas" w:cs="Consolas"/>
@@ -8340,6 +8374,7 @@
               </w:rPr>
               <w:t xml:space="preserve"> </w:t>
             </w:r>
+            <w:proofErr w:type="gramStart"/>
             <w:r>
               <w:rPr>
                 <w:rFonts w:ascii="Consolas" w:hAnsi="Consolas" w:cs="Consolas"/>
@@ -8358,6 +8393,7 @@
               </w:rPr>
               <w:t>(</w:t>
             </w:r>
+            <w:proofErr w:type="gramEnd"/>
             <w:r>
               <w:rPr>
                 <w:rFonts w:ascii="Consolas" w:hAnsi="Consolas" w:cs="Consolas"/>
@@ -9773,15 +9809,7 @@
                 <w:bCs/>
                 <w:i/>
               </w:rPr>
-              <w:t>int</w:t>
-            </w:r>
-            <w:r>
-              <w:rPr>
-                <w:rFonts w:asciiTheme="majorHAnsi" w:hAnsiTheme="majorHAnsi"/>
-                <w:bCs/>
-                <w:i/>
-              </w:rPr>
-              <w:t xml:space="preserve"> </w:t>
+              <w:t xml:space="preserve">int </w:t>
             </w:r>
           </w:p>
           <w:p>
@@ -10155,6 +10183,7 @@
               </w:rPr>
               <w:t xml:space="preserve">'Tài Xế' + </w:t>
             </w:r>
+            <w:proofErr w:type="gramStart"/>
             <w:r>
               <w:rPr>
                 <w:rFonts w:ascii="Times New Roman" w:hAnsi="Times New Roman" w:cs="Times New Roman"/>
@@ -10169,7 +10198,16 @@
                 <w:color w:val="000000" w:themeColor="text1"/>
                 <w:szCs w:val="19"/>
               </w:rPr>
-              <w:t xml:space="preserve">(@MaTaiXe </w:t>
+              <w:t>(</w:t>
+            </w:r>
+            <w:proofErr w:type="gramEnd"/>
+            <w:r>
+              <w:rPr>
+                <w:rFonts w:ascii="Times New Roman" w:hAnsi="Times New Roman" w:cs="Times New Roman"/>
+                <w:color w:val="000000" w:themeColor="text1"/>
+                <w:szCs w:val="19"/>
+              </w:rPr>
+              <w:t xml:space="preserve">@MaTaiXe </w:t>
             </w:r>
             <w:r>
               <w:rPr>
@@ -10303,6 +10341,7 @@
                 <w:color w:val="FF0000"/>
               </w:rPr>
             </w:pPr>
+            <w:proofErr w:type="gramStart"/>
             <w:r>
               <w:rPr>
                 <w:rFonts w:asciiTheme="majorHAnsi" w:hAnsiTheme="majorHAnsi"/>
@@ -10319,6 +10358,7 @@
               </w:rPr>
               <w:t>(</w:t>
             </w:r>
+            <w:proofErr w:type="gramEnd"/>
             <w:r>
               <w:rPr>
                 <w:rFonts w:asciiTheme="majorHAnsi" w:hAnsiTheme="majorHAnsi"/>
@@ -10816,6 +10856,7 @@
                 <w:color w:val="FF0000"/>
               </w:rPr>
             </w:pPr>
+            <w:proofErr w:type="gramStart"/>
             <w:r>
               <w:rPr>
                 <w:rFonts w:asciiTheme="majorHAnsi" w:hAnsiTheme="majorHAnsi"/>
@@ -10832,6 +10873,7 @@
               </w:rPr>
               <w:t>(</w:t>
             </w:r>
+            <w:proofErr w:type="gramEnd"/>
             <w:r>
               <w:rPr>
                 <w:rFonts w:asciiTheme="majorHAnsi" w:hAnsiTheme="majorHAnsi"/>
@@ -11328,6 +11370,7 @@
               </w:rPr>
               <w:t xml:space="preserve">'Tài Xế' + </w:t>
             </w:r>
+            <w:proofErr w:type="gramStart"/>
             <w:r>
               <w:rPr>
                 <w:rFonts w:ascii="Times New Roman" w:hAnsi="Times New Roman" w:cs="Times New Roman"/>
@@ -11342,7 +11385,16 @@
                 <w:color w:val="000000" w:themeColor="text1"/>
                 <w:szCs w:val="19"/>
               </w:rPr>
-              <w:t xml:space="preserve">(@MaTaiXe </w:t>
+              <w:t>(</w:t>
+            </w:r>
+            <w:proofErr w:type="gramEnd"/>
+            <w:r>
+              <w:rPr>
+                <w:rFonts w:ascii="Times New Roman" w:hAnsi="Times New Roman" w:cs="Times New Roman"/>
+                <w:color w:val="000000" w:themeColor="text1"/>
+                <w:szCs w:val="19"/>
+              </w:rPr>
+              <w:t xml:space="preserve">@MaTaiXe </w:t>
             </w:r>
             <w:r>
               <w:rPr>
@@ -11995,6 +12047,7 @@
                 <w:color w:val="FF0000"/>
               </w:rPr>
             </w:pPr>
+            <w:proofErr w:type="gramStart"/>
             <w:r>
               <w:rPr>
                 <w:rFonts w:asciiTheme="majorHAnsi" w:hAnsiTheme="majorHAnsi"/>
@@ -12012,6 +12065,7 @@
               </w:rPr>
               <w:t>(</w:t>
             </w:r>
+            <w:proofErr w:type="gramEnd"/>
             <w:r>
               <w:rPr>
                 <w:rFonts w:asciiTheme="majorHAnsi" w:hAnsiTheme="majorHAnsi"/>
@@ -12231,8 +12285,19 @@
                 <w:sz w:val="19"/>
                 <w:szCs w:val="19"/>
               </w:rPr>
-              <w:t>(exists(</w:t>
-            </w:r>
+              <w:t>(</w:t>
+            </w:r>
+            <w:proofErr w:type="gramStart"/>
+            <w:r>
+              <w:rPr>
+                <w:rFonts w:ascii="Consolas" w:hAnsi="Consolas" w:cs="Consolas"/>
+                <w:color w:val="808080"/>
+                <w:sz w:val="19"/>
+                <w:szCs w:val="19"/>
+              </w:rPr>
+              <w:t>exists(</w:t>
+            </w:r>
+            <w:proofErr w:type="gramEnd"/>
             <w:r>
               <w:rPr>
                 <w:rFonts w:ascii="Consolas" w:hAnsi="Consolas" w:cs="Consolas"/>
@@ -12979,8 +13044,19 @@
                 <w:sz w:val="19"/>
                 <w:szCs w:val="19"/>
               </w:rPr>
-              <w:t>(exists(</w:t>
-            </w:r>
+              <w:t>(</w:t>
+            </w:r>
+            <w:proofErr w:type="gramStart"/>
+            <w:r>
+              <w:rPr>
+                <w:rFonts w:ascii="Consolas" w:hAnsi="Consolas" w:cs="Consolas"/>
+                <w:color w:val="808080"/>
+                <w:sz w:val="19"/>
+                <w:szCs w:val="19"/>
+              </w:rPr>
+              <w:t>exists(</w:t>
+            </w:r>
+            <w:proofErr w:type="gramEnd"/>
             <w:r>
               <w:rPr>
                 <w:rFonts w:ascii="Consolas" w:hAnsi="Consolas" w:cs="Consolas"/>
@@ -14127,7 +14203,21 @@
               <w:rPr>
                 <w:rFonts w:asciiTheme="majorHAnsi" w:hAnsiTheme="majorHAnsi"/>
               </w:rPr>
-              <w:t>, @KhuVuc nvarchar(50)</w:t>
+              <w:t xml:space="preserve">, @KhuVuc </w:t>
+            </w:r>
+            <w:proofErr w:type="gramStart"/>
+            <w:r>
+              <w:rPr>
+                <w:rFonts w:asciiTheme="majorHAnsi" w:hAnsiTheme="majorHAnsi"/>
+              </w:rPr>
+              <w:t>nvarchar(</w:t>
+            </w:r>
+            <w:proofErr w:type="gramEnd"/>
+            <w:r>
+              <w:rPr>
+                <w:rFonts w:asciiTheme="majorHAnsi" w:hAnsiTheme="majorHAnsi"/>
+              </w:rPr>
+              <w:t>50)</w:t>
             </w:r>
           </w:p>
           <w:p>
@@ -14806,6 +14896,7 @@
               </w:rPr>
               <w:t xml:space="preserve">+ </w:t>
             </w:r>
+            <w:proofErr w:type="gramStart"/>
             <w:r>
               <w:rPr>
                 <w:rFonts w:ascii="Times New Roman" w:hAnsi="Times New Roman" w:cs="Times New Roman"/>
@@ -14820,7 +14911,16 @@
                 <w:color w:val="000000" w:themeColor="text1"/>
                 <w:szCs w:val="19"/>
               </w:rPr>
-              <w:t xml:space="preserve">(@MaSoThue </w:t>
+              <w:t>(</w:t>
+            </w:r>
+            <w:proofErr w:type="gramEnd"/>
+            <w:r>
+              <w:rPr>
+                <w:rFonts w:ascii="Times New Roman" w:hAnsi="Times New Roman" w:cs="Times New Roman"/>
+                <w:color w:val="000000" w:themeColor="text1"/>
+                <w:szCs w:val="19"/>
+              </w:rPr>
+              <w:t xml:space="preserve">@MaSoThue </w:t>
             </w:r>
             <w:r>
               <w:rPr>
@@ -14967,12 +15067,69 @@
             </w:pPr>
             <w:r>
               <w:rPr>
-                <w:rFonts w:ascii="Times New Roman" w:hAnsi="Times New Roman" w:cs="Times New Roman"/>
-                <w:noProof/>
-                <w:color w:val="0000FF"/>
-                <w:szCs w:val="19"/>
+                <w:rFonts w:asciiTheme="majorHAnsi" w:hAnsiTheme="majorHAnsi"/>
+                <w:b/>
+                <w:color w:val="FF0000"/>
               </w:rPr>
               <w:lastRenderedPageBreak/>
+              <w:t>S</w:t>
+            </w:r>
+            <w:r>
+              <w:rPr>
+                <w:rFonts w:asciiTheme="majorHAnsi" w:hAnsiTheme="majorHAnsi"/>
+                <w:b/>
+                <w:color w:val="FF0000"/>
+              </w:rPr>
+              <w:t>(</w:t>
+            </w:r>
+            <w:r>
+              <w:rPr>
+                <w:rFonts w:asciiTheme="majorHAnsi" w:hAnsiTheme="majorHAnsi"/>
+                <w:b/>
+                <w:color w:val="FF0000"/>
+              </w:rPr>
+              <w:t>DoiTac</w:t>
+            </w:r>
+            <w:r>
+              <w:rPr>
+                <w:rFonts w:asciiTheme="majorHAnsi" w:hAnsiTheme="majorHAnsi"/>
+                <w:b/>
+                <w:color w:val="FF0000"/>
+              </w:rPr>
+              <w:t>)</w:t>
+            </w:r>
+          </w:p>
+          <w:p>
+            <w:pPr>
+              <w:jc w:val="center"/>
+              <w:rPr>
+                <w:rFonts w:asciiTheme="majorHAnsi" w:hAnsiTheme="majorHAnsi"/>
+                <w:b/>
+                <w:color w:val="FF0000"/>
+              </w:rPr>
+            </w:pPr>
+            <w:r>
+              <w:rPr>
+                <w:rFonts w:asciiTheme="majorHAnsi" w:hAnsiTheme="majorHAnsi"/>
+              </w:rPr>
+              <w:t>//xin khoá đọc trên bảng đơn hàng</w:t>
+            </w:r>
+            <w:r>
+              <w:rPr>
+                <w:rFonts w:ascii="Times New Roman" w:hAnsi="Times New Roman" w:cs="Times New Roman"/>
+                <w:noProof/>
+                <w:color w:val="0000FF"/>
+                <w:szCs w:val="19"/>
+              </w:rPr>
+              <w:t xml:space="preserve"> </w:t>
+            </w:r>
+            <w:r>
+              <w:rPr>
+                <w:rFonts w:ascii="Times New Roman" w:hAnsi="Times New Roman" w:cs="Times New Roman"/>
+                <w:noProof/>
+                <w:color w:val="0000FF"/>
+                <w:szCs w:val="19"/>
+              </w:rPr>
               <mc:AlternateContent>
                 <mc:Choice Requires="wps">
                   <w:drawing>
@@ -15083,11 +15240,53 @@
               <w:autoSpaceDN w:val="0"/>
               <w:adjustRightInd w:val="0"/>
               <w:rPr>
-                <w:rFonts w:ascii="Times New Roman" w:hAnsi="Times New Roman" w:cs="Times New Roman"/>
-                <w:color w:val="0000FF"/>
-                <w:szCs w:val="19"/>
-              </w:rPr>
-            </w:pPr>
+                <w:rFonts w:ascii="Times New Roman" w:hAnsi="Times New Roman"/>
+                <w:noProof/>
+                <w:color w:val="FF0000"/>
+                <w:sz w:val="24"/>
+                <w:szCs w:val="24"/>
+              </w:rPr>
+            </w:pPr>
+            <w:r>
+              <w:rPr>
+                <w:rFonts w:ascii="Times New Roman" w:hAnsi="Times New Roman"/>
+                <w:noProof/>
+                <w:color w:val="FF0000"/>
+                <w:sz w:val="24"/>
+                <w:szCs w:val="24"/>
+              </w:rPr>
+              <w:t>B1:</w:t>
+            </w:r>
+            <w:r>
+              <w:rPr>
+                <w:rFonts w:ascii="Times New Roman" w:hAnsi="Times New Roman"/>
+                <w:noProof/>
+                <w:color w:val="FF0000"/>
+                <w:sz w:val="24"/>
+                <w:szCs w:val="24"/>
+              </w:rPr>
+              <w:t>2</w:t>
+            </w:r>
+            <w:r>
+              <w:rPr>
+                <w:rFonts w:ascii="Times New Roman" w:hAnsi="Times New Roman"/>
+                <w:noProof/>
+                <w:color w:val="FF0000"/>
+                <w:sz w:val="24"/>
+                <w:szCs w:val="24"/>
+              </w:rPr>
+              <w:t xml:space="preserve"> </w:t>
+            </w:r>
+            <w:r>
+              <w:rPr>
+                <w:rFonts w:ascii="Times New Roman" w:hAnsi="Times New Roman"/>
+                <w:noProof/>
+                <w:color w:val="FF0000"/>
+                <w:sz w:val="24"/>
+                <w:szCs w:val="24"/>
+              </w:rPr>
+              <w:t>Đặt hàng</w:t>
+            </w:r>
           </w:p>
           <w:p>
             <w:pPr>
@@ -15315,13 +15514,23 @@
               </w:rPr>
               <w:t xml:space="preserve"> </w:t>
             </w:r>
+            <w:proofErr w:type="gramStart"/>
             <w:r>
               <w:rPr>
                 <w:rFonts w:ascii="Times New Roman" w:hAnsi="Times New Roman" w:cs="Times New Roman"/>
                 <w:color w:val="FF33CC"/>
                 <w:szCs w:val="19"/>
               </w:rPr>
-              <w:t>getdate()</w:t>
+              <w:t>getdate(</w:t>
+            </w:r>
+            <w:proofErr w:type="gramEnd"/>
+            <w:r>
+              <w:rPr>
+                <w:rFonts w:ascii="Times New Roman" w:hAnsi="Times New Roman" w:cs="Times New Roman"/>
+                <w:color w:val="FF33CC"/>
+                <w:szCs w:val="19"/>
+              </w:rPr>
+              <w:t>)</w:t>
             </w:r>
             <w:r>
               <w:rPr>
@@ -15706,15 +15915,33 @@
                 <w:color w:val="A6A6A6" w:themeColor="background1" w:themeShade="A6"/>
                 <w:szCs w:val="19"/>
               </w:rPr>
-              <w:t>NOT EXISTS</w:t>
-            </w:r>
-            <w:r>
-              <w:rPr>
-                <w:rFonts w:ascii="Times New Roman" w:hAnsi="Times New Roman" w:cs="Times New Roman"/>
-                <w:color w:val="0000FF"/>
-                <w:szCs w:val="19"/>
-              </w:rPr>
-              <w:t xml:space="preserve">(select </w:t>
+              <w:t xml:space="preserve">NOT </w:t>
+            </w:r>
+            <w:proofErr w:type="gramStart"/>
+            <w:r>
+              <w:rPr>
+                <w:rFonts w:ascii="Times New Roman" w:hAnsi="Times New Roman" w:cs="Times New Roman"/>
+                <w:color w:val="A6A6A6" w:themeColor="background1" w:themeShade="A6"/>
+                <w:szCs w:val="19"/>
+              </w:rPr>
+              <w:t>EXISTS</w:t>
+            </w:r>
+            <w:r>
+              <w:rPr>
+                <w:rFonts w:ascii="Times New Roman" w:hAnsi="Times New Roman" w:cs="Times New Roman"/>
+                <w:color w:val="0000FF"/>
+                <w:szCs w:val="19"/>
+              </w:rPr>
+              <w:t>(</w:t>
+            </w:r>
+            <w:proofErr w:type="gramEnd"/>
+            <w:r>
+              <w:rPr>
+                <w:rFonts w:ascii="Times New Roman" w:hAnsi="Times New Roman" w:cs="Times New Roman"/>
+                <w:color w:val="0000FF"/>
+                <w:szCs w:val="19"/>
+              </w:rPr>
+              <w:t xml:space="preserve">select </w:t>
             </w:r>
             <w:r>
               <w:rPr>
@@ -15828,6 +16055,7 @@
               </w:rPr>
               <w:t xml:space="preserve">+ </w:t>
             </w:r>
+            <w:proofErr w:type="gramStart"/>
             <w:r>
               <w:rPr>
                 <w:rFonts w:ascii="Times New Roman" w:hAnsi="Times New Roman" w:cs="Times New Roman"/>
@@ -15842,7 +16070,16 @@
                 <w:color w:val="0D0D0D" w:themeColor="text1" w:themeTint="F2"/>
                 <w:szCs w:val="19"/>
               </w:rPr>
-              <w:t xml:space="preserve">(@MaSoThue AS VARCHAR(10)) </w:t>
+              <w:t>(</w:t>
+            </w:r>
+            <w:proofErr w:type="gramEnd"/>
+            <w:r>
+              <w:rPr>
+                <w:rFonts w:ascii="Times New Roman" w:hAnsi="Times New Roman" w:cs="Times New Roman"/>
+                <w:color w:val="0D0D0D" w:themeColor="text1" w:themeTint="F2"/>
+                <w:szCs w:val="19"/>
+              </w:rPr>
+              <w:t xml:space="preserve">@MaSoThue AS VARCHAR(10)) </w:t>
             </w:r>
             <w:r>
               <w:rPr>
@@ -15914,6 +16151,7 @@
                 <w:color w:val="0000FF"/>
                 <w:szCs w:val="19"/>
               </w:rPr>
+              <w:lastRenderedPageBreak/>
               <w:t xml:space="preserve">       </w:t>
             </w:r>
             <w:r>
@@ -15950,16 +16188,58 @@
                 <w:color w:val="0000FF"/>
                 <w:szCs w:val="19"/>
               </w:rPr>
+              <w:t>END</w:t>
+            </w:r>
+          </w:p>
+        </w:tc>
+        <w:tc>
+          <w:tcPr>
+            <w:tcW w:w="1312" w:type="dxa"/>
+            <w:vAlign w:val="center"/>
+          </w:tcPr>
+          <w:p>
+            <w:pPr>
+              <w:jc w:val="center"/>
+              <w:rPr>
+                <w:rFonts w:asciiTheme="majorHAnsi" w:hAnsiTheme="majorHAnsi"/>
+                <w:b/>
+                <w:color w:val="FF0000"/>
+              </w:rPr>
+            </w:pPr>
+            <w:r>
+              <w:rPr>
+                <w:rFonts w:asciiTheme="majorHAnsi" w:hAnsiTheme="majorHAnsi"/>
+                <w:b/>
+                <w:color w:val="FF0000"/>
+              </w:rPr>
               <w:lastRenderedPageBreak/>
-              <w:t>END</w:t>
-            </w:r>
-          </w:p>
-        </w:tc>
-        <w:tc>
-          <w:tcPr>
-            <w:tcW w:w="1312" w:type="dxa"/>
-            <w:vAlign w:val="center"/>
-          </w:tcPr>
+              <w:t>S</w:t>
+            </w:r>
+            <w:r>
+              <w:rPr>
+                <w:rFonts w:asciiTheme="majorHAnsi" w:hAnsiTheme="majorHAnsi"/>
+                <w:b/>
+                <w:color w:val="FF0000"/>
+              </w:rPr>
+              <w:t>(</w:t>
+            </w:r>
+            <w:r>
+              <w:rPr>
+                <w:rFonts w:asciiTheme="majorHAnsi" w:hAnsiTheme="majorHAnsi"/>
+                <w:b/>
+                <w:color w:val="FF0000"/>
+              </w:rPr>
+              <w:t>DoiTac</w:t>
+            </w:r>
+            <w:r>
+              <w:rPr>
+                <w:rFonts w:asciiTheme="majorHAnsi" w:hAnsiTheme="majorHAnsi"/>
+                <w:b/>
+                <w:color w:val="FF0000"/>
+              </w:rPr>
+              <w:t>)</w:t>
+            </w:r>
+          </w:p>
           <w:p>
             <w:pPr>
               <w:jc w:val="center"/>
@@ -15972,19 +16252,20 @@
             <w:r>
               <w:rPr>
                 <w:rFonts w:asciiTheme="majorHAnsi" w:hAnsiTheme="majorHAnsi"/>
-                <w:bCs/>
-                <w:color w:val="000000" w:themeColor="text1"/>
-              </w:rPr>
-              <w:lastRenderedPageBreak/>
-              <w:t>//</w:t>
-            </w:r>
-            <w:r>
-              <w:rPr>
-                <w:rFonts w:asciiTheme="majorHAnsi" w:hAnsiTheme="majorHAnsi"/>
-                <w:bCs/>
-                <w:color w:val="000000" w:themeColor="text1"/>
-              </w:rPr>
-              <w:t>Không xin khoá</w:t>
+              </w:rPr>
+              <w:t xml:space="preserve">//xin khoá </w:t>
+            </w:r>
+            <w:r>
+              <w:rPr>
+                <w:rFonts w:asciiTheme="majorHAnsi" w:hAnsiTheme="majorHAnsi"/>
+              </w:rPr>
+              <w:t>đọc</w:t>
+            </w:r>
+            <w:r>
+              <w:rPr>
+                <w:rFonts w:asciiTheme="majorHAnsi" w:hAnsiTheme="majorHAnsi"/>
+              </w:rPr>
+              <w:t xml:space="preserve"> trên bảng đơn hàng</w:t>
             </w:r>
           </w:p>
         </w:tc>
@@ -16112,6 +16393,7 @@
               </w:rPr>
               <w:t xml:space="preserve">and </w:t>
             </w:r>
+            <w:proofErr w:type="gramStart"/>
             <w:r>
               <w:rPr>
                 <w:rFonts w:ascii="Times New Roman" w:hAnsi="Times New Roman" w:cs="Times New Roman"/>
@@ -16126,7 +16408,16 @@
                 <w:color w:val="0D0D0D" w:themeColor="text1" w:themeTint="F2"/>
                 <w:szCs w:val="19"/>
               </w:rPr>
-              <w:t xml:space="preserve">(DonHang.NgayDat) </w:t>
+              <w:t>(</w:t>
+            </w:r>
+            <w:proofErr w:type="gramEnd"/>
+            <w:r>
+              <w:rPr>
+                <w:rFonts w:ascii="Times New Roman" w:hAnsi="Times New Roman" w:cs="Times New Roman"/>
+                <w:color w:val="0D0D0D" w:themeColor="text1" w:themeTint="F2"/>
+                <w:szCs w:val="19"/>
+              </w:rPr>
+              <w:t xml:space="preserve">DonHang.NgayDat) </w:t>
             </w:r>
             <w:r>
               <w:rPr>
@@ -16212,6 +16503,7 @@
               </w:rPr>
               <w:t xml:space="preserve">(DonHang.NgayDat) = </w:t>
             </w:r>
+            <w:proofErr w:type="gramStart"/>
             <w:r>
               <w:rPr>
                 <w:rFonts w:ascii="Times New Roman" w:hAnsi="Times New Roman" w:cs="Times New Roman"/>
@@ -16228,6 +16520,7 @@
               </w:rPr>
               <w:t>(</w:t>
             </w:r>
+            <w:proofErr w:type="gramEnd"/>
             <w:r>
               <w:rPr>
                 <w:rFonts w:ascii="Times New Roman" w:hAnsi="Times New Roman" w:cs="Times New Roman"/>
@@ -16264,6 +16557,7 @@
               </w:rPr>
               <w:t xml:space="preserve">and </w:t>
             </w:r>
+            <w:proofErr w:type="gramStart"/>
             <w:r>
               <w:rPr>
                 <w:rFonts w:ascii="Times New Roman" w:hAnsi="Times New Roman" w:cs="Times New Roman"/>
@@ -16278,7 +16572,16 @@
                 <w:color w:val="000000" w:themeColor="text1"/>
                 <w:szCs w:val="19"/>
               </w:rPr>
-              <w:t xml:space="preserve">(DonHang.NgayDat) = </w:t>
+              <w:t>(</w:t>
+            </w:r>
+            <w:proofErr w:type="gramEnd"/>
+            <w:r>
+              <w:rPr>
+                <w:rFonts w:ascii="Times New Roman" w:hAnsi="Times New Roman" w:cs="Times New Roman"/>
+                <w:color w:val="000000" w:themeColor="text1"/>
+                <w:szCs w:val="19"/>
+              </w:rPr>
+              <w:t xml:space="preserve">DonHang.NgayDat) = </w:t>
             </w:r>
             <w:r>
               <w:rPr>
@@ -16319,6 +16622,48 @@
             <w:tcW w:w="1312" w:type="dxa"/>
             <w:vAlign w:val="center"/>
           </w:tcPr>
+          <w:p>
+            <w:pPr>
+              <w:jc w:val="center"/>
+              <w:rPr>
+                <w:rFonts w:asciiTheme="majorHAnsi" w:hAnsiTheme="majorHAnsi"/>
+                <w:b/>
+                <w:color w:val="FF0000"/>
+              </w:rPr>
+            </w:pPr>
+            <w:r>
+              <w:rPr>
+                <w:rFonts w:asciiTheme="majorHAnsi" w:hAnsiTheme="majorHAnsi"/>
+                <w:b/>
+                <w:color w:val="FF0000"/>
+              </w:rPr>
+              <w:t>S</w:t>
+            </w:r>
+            <w:r>
+              <w:rPr>
+                <w:rFonts w:asciiTheme="majorHAnsi" w:hAnsiTheme="majorHAnsi"/>
+                <w:b/>
+                <w:color w:val="FF0000"/>
+              </w:rPr>
+              <w:t>(</w:t>
+            </w:r>
+            <w:r>
+              <w:rPr>
+                <w:rFonts w:asciiTheme="majorHAnsi" w:hAnsiTheme="majorHAnsi"/>
+                <w:b/>
+                <w:color w:val="FF0000"/>
+              </w:rPr>
+              <w:t>Donhang</w:t>
+            </w:r>
+            <w:r>
+              <w:rPr>
+                <w:rFonts w:asciiTheme="majorHAnsi" w:hAnsiTheme="majorHAnsi"/>
+                <w:b/>
+                <w:color w:val="FF0000"/>
+              </w:rPr>
+              <w:t>)</w:t>
+            </w:r>
+          </w:p>
           <w:p>
             <w:pPr>
               <w:jc w:val="center"/>
@@ -16328,6 +16673,12 @@
                 <w:color w:val="000000" w:themeColor="text1"/>
               </w:rPr>
             </w:pPr>
+            <w:r>
+              <w:rPr>
+                <w:rFonts w:asciiTheme="majorHAnsi" w:hAnsiTheme="majorHAnsi"/>
+              </w:rPr>
+              <w:t>//xin khoá đọc trên bảng đơn hàng</w:t>
+            </w:r>
           </w:p>
         </w:tc>
       </w:tr>
@@ -17076,7 +17427,23 @@
                 <w:color w:val="000000"/>
               </w:rPr>
               <w:tab/>
-              <w:t>@MaChiNhanh varchar(10),</w:t>
+              <w:t xml:space="preserve">@MaChiNhanh </w:t>
+            </w:r>
+            <w:proofErr w:type="gramStart"/>
+            <w:r>
+              <w:rPr>
+                <w:rFonts w:asciiTheme="majorHAnsi" w:hAnsiTheme="majorHAnsi" w:cs="Times New Roman"/>
+                <w:color w:val="000000"/>
+              </w:rPr>
+              <w:t>varchar(</w:t>
+            </w:r>
+            <w:proofErr w:type="gramEnd"/>
+            <w:r>
+              <w:rPr>
+                <w:rFonts w:asciiTheme="majorHAnsi" w:hAnsiTheme="majorHAnsi" w:cs="Times New Roman"/>
+                <w:color w:val="000000"/>
+              </w:rPr>
+              <w:t>10),</w:t>
             </w:r>
           </w:p>
           <w:p>
@@ -17125,7 +17492,23 @@
                 <w:color w:val="000000"/>
               </w:rPr>
               <w:tab/>
-              <w:t>@TenSP varchar(50)</w:t>
+              <w:t xml:space="preserve">@TenSP </w:t>
+            </w:r>
+            <w:proofErr w:type="gramStart"/>
+            <w:r>
+              <w:rPr>
+                <w:rFonts w:asciiTheme="majorHAnsi" w:hAnsiTheme="majorHAnsi" w:cs="Times New Roman"/>
+                <w:color w:val="000000"/>
+              </w:rPr>
+              <w:t>varchar(</w:t>
+            </w:r>
+            <w:proofErr w:type="gramEnd"/>
+            <w:r>
+              <w:rPr>
+                <w:rFonts w:asciiTheme="majorHAnsi" w:hAnsiTheme="majorHAnsi" w:cs="Times New Roman"/>
+                <w:color w:val="000000"/>
+              </w:rPr>
+              <w:t>50)</w:t>
             </w:r>
           </w:p>
           <w:p>
@@ -18096,7 +18479,17 @@
                 <w:sz w:val="24"/>
                 <w:szCs w:val="24"/>
               </w:rPr>
-              <w:t xml:space="preserve"> SanPham</w:t>
+              <w:t xml:space="preserve"> </w:t>
+            </w:r>
+            <w:proofErr w:type="gramStart"/>
+            <w:r>
+              <w:rPr>
+                <w:rFonts w:ascii="Times New Roman" w:hAnsi="Times New Roman" w:cs="Times New Roman"/>
+                <w:color w:val="000000"/>
+                <w:sz w:val="24"/>
+                <w:szCs w:val="24"/>
+              </w:rPr>
+              <w:t>SanPham</w:t>
             </w:r>
             <w:r>
               <w:rPr>
@@ -18107,6 +18500,7 @@
               </w:rPr>
               <w:t>(</w:t>
             </w:r>
+            <w:proofErr w:type="gramEnd"/>
             <w:r>
               <w:rPr>
                 <w:rFonts w:ascii="Times New Roman" w:hAnsi="Times New Roman" w:cs="Times New Roman"/>
@@ -19384,7 +19778,21 @@
               <w:rPr>
                 <w:rFonts w:asciiTheme="majorHAnsi" w:hAnsiTheme="majorHAnsi"/>
               </w:rPr>
-              <w:t xml:space="preserve"> @KhuVuc nvarchar(50)</w:t>
+              <w:t xml:space="preserve"> @KhuVuc </w:t>
+            </w:r>
+            <w:proofErr w:type="gramStart"/>
+            <w:r>
+              <w:rPr>
+                <w:rFonts w:asciiTheme="majorHAnsi" w:hAnsiTheme="majorHAnsi"/>
+              </w:rPr>
+              <w:t>nvarchar(</w:t>
+            </w:r>
+            <w:proofErr w:type="gramEnd"/>
+            <w:r>
+              <w:rPr>
+                <w:rFonts w:asciiTheme="majorHAnsi" w:hAnsiTheme="majorHAnsi"/>
+              </w:rPr>
+              <w:t>50)</w:t>
             </w:r>
             <w:r>
               <w:rPr>
@@ -19510,7 +19918,21 @@
               <w:rPr>
                 <w:rFonts w:asciiTheme="majorHAnsi" w:hAnsiTheme="majorHAnsi"/>
               </w:rPr>
-              <w:t>:  @KhuVuc nvarchar(50)</w:t>
+              <w:t xml:space="preserve">:  @KhuVuc </w:t>
+            </w:r>
+            <w:proofErr w:type="gramStart"/>
+            <w:r>
+              <w:rPr>
+                <w:rFonts w:asciiTheme="majorHAnsi" w:hAnsiTheme="majorHAnsi"/>
+              </w:rPr>
+              <w:t>nvarchar(</w:t>
+            </w:r>
+            <w:proofErr w:type="gramEnd"/>
+            <w:r>
+              <w:rPr>
+                <w:rFonts w:asciiTheme="majorHAnsi" w:hAnsiTheme="majorHAnsi"/>
+              </w:rPr>
+              <w:t>50)</w:t>
             </w:r>
             <w:r>
               <w:rPr>
@@ -19537,15 +19959,7 @@
                 <w:bCs/>
                 <w:i/>
               </w:rPr>
-              <w:t>int</w:t>
-            </w:r>
-            <w:r>
-              <w:rPr>
-                <w:rFonts w:asciiTheme="majorHAnsi" w:hAnsiTheme="majorHAnsi"/>
-                <w:bCs/>
-                <w:i/>
-              </w:rPr>
-              <w:t>,</w:t>
+              <w:t>int,</w:t>
             </w:r>
           </w:p>
           <w:p>

</xml_diff>